<commit_message>
fixed #4, added pagebreaks to several questions
</commit_message>
<xml_diff>
--- a/raw/sample exam/Sample-Exam-Questions-EN.docx
+++ b/raw/sample exam/Sample-Exam-Questions-EN.docx
@@ -1040,7 +1040,6 @@
         </w:rPr>
         <w:t xml:space="preserve">general rules </w:t>
       </w:r>
-      <w:proofErr w:type="gramStart"/>
       <w:r>
         <w:rPr>
           <w:rFonts w:ascii="Roboto" w:hAnsi="Roboto"/>
@@ -1066,17 +1065,7 @@
           <w:szCs w:val="22"/>
           <w:lang w:val="en-US"/>
         </w:rPr>
-        <w:t>:</w:t>
-      </w:r>
-      <w:proofErr w:type="gramEnd"/>
-      <w:r>
-        <w:rPr>
-          <w:rFonts w:ascii="Roboto" w:hAnsi="Roboto"/>
-          <w:color w:val="000000" w:themeColor="text1"/>
-          <w:szCs w:val="22"/>
-          <w:lang w:val="en-US"/>
-        </w:rPr>
-        <w:t xml:space="preserve"> correct answers result in plus points, incorrect answers result in a deduction of points, but only with regard to the respective question. If the wrong answer to a question leads to a negative </w:t>
+        <w:t xml:space="preserve">: correct answers result in plus points, incorrect answers result in a deduction of points, but only with regard to the respective question. If the wrong answer to a question leads to a negative </w:t>
       </w:r>
       <w:r>
         <w:rPr>
@@ -1582,27 +1571,7 @@
           <w:szCs w:val="22"/>
           <w:lang w:val="en-US"/>
         </w:rPr>
-        <w:t xml:space="preserve">The processing time is 75 minutes for native speakers and 90 minutes for non-native speakers. </w:t>
-      </w:r>
-      <w:proofErr w:type="gramStart"/>
-      <w:r>
-        <w:rPr>
-          <w:rFonts w:ascii="Roboto" w:hAnsi="Roboto"/>
-          <w:color w:val="000000" w:themeColor="text1"/>
-          <w:szCs w:val="22"/>
-          <w:lang w:val="en-US"/>
-        </w:rPr>
-        <w:t>In order to</w:t>
-      </w:r>
-      <w:proofErr w:type="gramEnd"/>
-      <w:r>
-        <w:rPr>
-          <w:rFonts w:ascii="Roboto" w:hAnsi="Roboto"/>
-          <w:color w:val="000000" w:themeColor="text1"/>
-          <w:szCs w:val="22"/>
-          <w:lang w:val="en-US"/>
-        </w:rPr>
-        <w:t xml:space="preserve"> ensure that the preparation for the exam is as authentic as possible, the processing time should be adhered to and any aids (such as seminar materials, books, </w:t>
+        <w:t xml:space="preserve">The processing time is 75 minutes for native speakers and 90 minutes for non-native speakers. In order to ensure that the preparation for the exam is as authentic as possible, the processing time should be adhered to and any aids (such as seminar materials, books, </w:t>
       </w:r>
       <w:r>
         <w:rPr>
@@ -1798,27 +1767,7 @@
           <w:szCs w:val="22"/>
           <w:lang w:val="en-US"/>
         </w:rPr>
-        <w:t xml:space="preserve"> </w:t>
-      </w:r>
-      <w:proofErr w:type="spellStart"/>
-      <w:r>
-        <w:rPr>
-          <w:rFonts w:ascii="Roboto" w:hAnsi="Roboto"/>
-          <w:color w:val="000000" w:themeColor="text1"/>
-          <w:szCs w:val="22"/>
-          <w:lang w:val="en-US"/>
-        </w:rPr>
-        <w:t>e.V</w:t>
-      </w:r>
-      <w:proofErr w:type="spellEnd"/>
-      <w:r>
-        <w:rPr>
-          <w:rFonts w:ascii="Roboto" w:hAnsi="Roboto"/>
-          <w:color w:val="000000" w:themeColor="text1"/>
-          <w:szCs w:val="22"/>
-          <w:lang w:val="en-US"/>
-        </w:rPr>
-        <w:t xml:space="preserve">. is indicated as source and copyright holder, the present sample exam may be used in the context of training courses, for exam preparation or </w:t>
+        <w:t xml:space="preserve"> e.V. is indicated as source and copyright holder, the present sample exam may be used in the context of training courses, for exam preparation or </w:t>
       </w:r>
       <w:r>
         <w:rPr>
@@ -1939,6 +1888,7 @@
           <w:rFonts w:ascii="Roboto" w:hAnsi="Roboto"/>
           <w:color w:val="000000" w:themeColor="text1"/>
           <w:szCs w:val="22"/>
+          <w:lang w:val="en-US"/>
         </w:rPr>
       </w:pPr>
     </w:p>
@@ -1968,7 +1918,6 @@
           <w:szCs w:val="28"/>
           <w:lang w:val="en-GB"/>
         </w:rPr>
-        <w:lastRenderedPageBreak/>
         <w:t>Question 1</w:t>
       </w:r>
       <w:r>
@@ -2019,6 +1968,7 @@
           <w:szCs w:val="22"/>
           <w:lang w:val="en-GB"/>
         </w:rPr>
+        <w:lastRenderedPageBreak/>
         <w:softHyphen/>
       </w:r>
       <w:r>
@@ -3300,6 +3250,29 @@
     </w:p>
     <w:p>
       <w:pPr>
+        <w:rPr>
+          <w:rFonts w:ascii="Roboto" w:hAnsi="Roboto"/>
+          <w:b/>
+          <w:bCs/>
+          <w:sz w:val="28"/>
+          <w:szCs w:val="28"/>
+          <w:lang w:val="en-GB"/>
+        </w:rPr>
+      </w:pPr>
+      <w:r>
+        <w:rPr>
+          <w:rFonts w:ascii="Roboto" w:hAnsi="Roboto"/>
+          <w:b/>
+          <w:bCs/>
+          <w:sz w:val="28"/>
+          <w:szCs w:val="28"/>
+          <w:lang w:val="en-GB"/>
+        </w:rPr>
+        <w:br w:type="page"/>
+      </w:r>
+    </w:p>
+    <w:p>
+      <w:pPr>
         <w:pBdr>
           <w:top w:val="single" w:sz="6" w:space="0" w:color="auto"/>
           <w:bottom w:val="single" w:sz="6" w:space="1" w:color="auto"/>
@@ -3591,31 +3564,7 @@
           <w:szCs w:val="22"/>
           <w:lang w:val="en-US"/>
         </w:rPr>
-        <w:t xml:space="preserve">In your project, three architects and seven developers are working on the documentation of the software architecture. Which methods are appropriate </w:t>
-      </w:r>
-      <w:proofErr w:type="gramStart"/>
-      <w:r>
-        <w:rPr>
-          <w:rFonts w:ascii="Roboto" w:hAnsi="Roboto" w:cs="Times New Roman"/>
-          <w:b w:val="0"/>
-          <w:bCs w:val="0"/>
-          <w:sz w:val="22"/>
-          <w:szCs w:val="22"/>
-          <w:lang w:val="en-US"/>
-        </w:rPr>
-        <w:t>in order to</w:t>
-      </w:r>
-      <w:proofErr w:type="gramEnd"/>
-      <w:r>
-        <w:rPr>
-          <w:rFonts w:ascii="Roboto" w:hAnsi="Roboto" w:cs="Times New Roman"/>
-          <w:b w:val="0"/>
-          <w:bCs w:val="0"/>
-          <w:sz w:val="22"/>
-          <w:szCs w:val="22"/>
-          <w:lang w:val="en-US"/>
-        </w:rPr>
-        <w:t xml:space="preserve"> achieve a consistent and adequate documentation, and which are not?</w:t>
+        <w:t>In your project, three architects and seven developers are working on the documentation of the software architecture. Which methods are appropriate in order to achieve a consistent and adequate documentation, and which are not?</w:t>
       </w:r>
     </w:p>
     <w:p>
@@ -4697,6 +4646,27 @@
     </w:p>
     <w:p>
       <w:pPr>
+        <w:rPr>
+          <w:rFonts w:ascii="Roboto" w:hAnsi="Roboto" w:cs="Arial"/>
+          <w:b/>
+          <w:bCs/>
+          <w:sz w:val="28"/>
+          <w:szCs w:val="28"/>
+          <w:lang w:val="en-GB"/>
+        </w:rPr>
+      </w:pPr>
+      <w:r>
+        <w:rPr>
+          <w:rFonts w:ascii="Roboto" w:hAnsi="Roboto"/>
+          <w:sz w:val="28"/>
+          <w:szCs w:val="28"/>
+          <w:lang w:val="en-GB"/>
+        </w:rPr>
+        <w:br w:type="page"/>
+      </w:r>
+    </w:p>
+    <w:p>
+      <w:pPr>
         <w:pStyle w:val="berschrift2"/>
         <w:pBdr>
           <w:top w:val="single" w:sz="6" w:space="0" w:color="auto"/>
@@ -4830,7 +4800,7 @@
           <w:sz w:val="22"/>
           <w:szCs w:val="20"/>
         </w:rPr>
-        <w:t>TWO</w:t>
+        <w:t>THREE</w:t>
       </w:r>
       <w:r>
         <w:rPr>
@@ -5081,6 +5051,8 @@
           <w:lang w:val="en-US"/>
         </w:rPr>
       </w:pPr>
+      <w:bookmarkStart w:id="1" w:name="OLE_LINK1"/>
+      <w:bookmarkStart w:id="2" w:name="OLE_LINK2"/>
       <w:r>
         <w:rPr>
           <w:rFonts w:ascii="Times New Roman" w:hAnsi="Times New Roman" w:cs="Times New Roman"/>
@@ -5127,6 +5099,8 @@
         <w:t>Testing can only show the existence of errors.</w:t>
       </w:r>
     </w:p>
+    <w:bookmarkEnd w:id="1"/>
+    <w:bookmarkEnd w:id="2"/>
     <w:p>
       <w:pPr>
         <w:pStyle w:val="Textkrper"/>
@@ -5134,11 +5108,78 @@
           <w:rFonts w:ascii="Roboto" w:hAnsi="Roboto"/>
           <w:b w:val="0"/>
           <w:bCs w:val="0"/>
-          <w:sz w:val="20"/>
-          <w:szCs w:val="20"/>
-          <w:lang w:val="en-US"/>
-        </w:rPr>
-      </w:pPr>
+          <w:sz w:val="22"/>
+          <w:szCs w:val="22"/>
+          <w:lang w:val="en-US"/>
+        </w:rPr>
+      </w:pPr>
+      <w:r>
+        <w:rPr>
+          <w:rFonts w:ascii="Times New Roman" w:hAnsi="Times New Roman" w:cs="Times New Roman"/>
+          <w:b w:val="0"/>
+          <w:bCs w:val="0"/>
+          <w:sz w:val="32"/>
+          <w:szCs w:val="32"/>
+          <w:lang w:val="en-US"/>
+        </w:rPr>
+        <w:t>□</w:t>
+      </w:r>
+      <w:r>
+        <w:rPr>
+          <w:rFonts w:ascii="Roboto" w:hAnsi="Roboto" w:cs="Times New Roman"/>
+          <w:b w:val="0"/>
+          <w:bCs w:val="0"/>
+          <w:sz w:val="22"/>
+          <w:szCs w:val="22"/>
+          <w:lang w:val="en-US"/>
+        </w:rPr>
+        <w:tab/>
+        <w:t>(</w:t>
+      </w:r>
+      <w:r>
+        <w:rPr>
+          <w:rFonts w:ascii="Roboto" w:hAnsi="Roboto" w:cs="Times New Roman"/>
+          <w:b w:val="0"/>
+          <w:bCs w:val="0"/>
+          <w:sz w:val="22"/>
+          <w:szCs w:val="22"/>
+          <w:lang w:val="en-US"/>
+        </w:rPr>
+        <w:t>e</w:t>
+      </w:r>
+      <w:r>
+        <w:rPr>
+          <w:rFonts w:ascii="Roboto" w:hAnsi="Roboto" w:cs="Times New Roman"/>
+          <w:b w:val="0"/>
+          <w:bCs w:val="0"/>
+          <w:sz w:val="22"/>
+          <w:szCs w:val="22"/>
+          <w:lang w:val="en-US"/>
+        </w:rPr>
+        <w:t>)</w:t>
+      </w:r>
+      <w:r>
+        <w:rPr>
+          <w:rFonts w:ascii="Roboto" w:hAnsi="Roboto" w:cs="Times New Roman"/>
+          <w:b w:val="0"/>
+          <w:bCs w:val="0"/>
+          <w:sz w:val="22"/>
+          <w:szCs w:val="22"/>
+          <w:lang w:val="en-US"/>
+        </w:rPr>
+        <w:tab/>
+      </w:r>
+      <w:r>
+        <w:rPr>
+          <w:rFonts w:ascii="Roboto" w:hAnsi="Roboto"/>
+          <w:b w:val="0"/>
+          <w:bCs w:val="0"/>
+          <w:sz w:val="22"/>
+          <w:szCs w:val="22"/>
+          <w:lang w:val="en-US"/>
+        </w:rPr>
+        <w:t>Functional programming does not allow automated testing.</w:t>
+      </w:r>
     </w:p>
     <w:p>
       <w:pPr>
@@ -7179,31 +7220,7 @@
           <w:szCs w:val="22"/>
           <w:lang w:val="en-US"/>
         </w:rPr>
-        <w:t xml:space="preserve">Help the </w:t>
-      </w:r>
-      <w:proofErr w:type="gramStart"/>
-      <w:r>
-        <w:rPr>
-          <w:rFonts w:ascii="Roboto" w:hAnsi="Roboto"/>
-          <w:b w:val="0"/>
-          <w:bCs w:val="0"/>
-          <w:sz w:val="22"/>
-          <w:szCs w:val="22"/>
-          <w:lang w:val="en-US"/>
-        </w:rPr>
-        <w:t>business people</w:t>
-      </w:r>
-      <w:proofErr w:type="gramEnd"/>
-      <w:r>
-        <w:rPr>
-          <w:rFonts w:ascii="Roboto" w:hAnsi="Roboto"/>
-          <w:b w:val="0"/>
-          <w:bCs w:val="0"/>
-          <w:sz w:val="22"/>
-          <w:szCs w:val="22"/>
-          <w:lang w:val="en-US"/>
-        </w:rPr>
-        <w:t xml:space="preserve"> to express quality requirements in a way that can be </w:t>
+        <w:t xml:space="preserve">Help the business people to express quality requirements in a way that can be </w:t>
       </w:r>
     </w:p>
     <w:p>
@@ -7544,6 +7561,27 @@
           <w:lang w:val="en-US"/>
         </w:rPr>
       </w:pPr>
+    </w:p>
+    <w:p>
+      <w:pPr>
+        <w:rPr>
+          <w:rFonts w:ascii="Roboto" w:hAnsi="Roboto" w:cs="Arial"/>
+          <w:b/>
+          <w:bCs/>
+          <w:sz w:val="28"/>
+          <w:szCs w:val="28"/>
+          <w:lang w:val="en-GB"/>
+        </w:rPr>
+      </w:pPr>
+      <w:r>
+        <w:rPr>
+          <w:rFonts w:ascii="Roboto" w:hAnsi="Roboto"/>
+          <w:sz w:val="28"/>
+          <w:szCs w:val="28"/>
+          <w:lang w:val="en-GB"/>
+        </w:rPr>
+        <w:br w:type="page"/>
+      </w:r>
     </w:p>
     <w:p>
       <w:pPr>
@@ -8275,23 +8313,7 @@
           <w:rFonts w:ascii="Roboto" w:hAnsi="Roboto"/>
           <w:lang w:val="en-US"/>
         </w:rPr>
-        <w:t xml:space="preserve">You </w:t>
-      </w:r>
-      <w:proofErr w:type="gramStart"/>
-      <w:r>
-        <w:rPr>
-          <w:rFonts w:ascii="Roboto" w:hAnsi="Roboto"/>
-          <w:lang w:val="en-US"/>
-        </w:rPr>
-        <w:t>have to</w:t>
-      </w:r>
-      <w:proofErr w:type="gramEnd"/>
-      <w:r>
-        <w:rPr>
-          <w:rFonts w:ascii="Roboto" w:hAnsi="Roboto"/>
-          <w:lang w:val="en-US"/>
-        </w:rPr>
-        <w:t xml:space="preserve"> accept constraints that apply to the whole product family also for </w:t>
+        <w:t xml:space="preserve">You have to accept constraints that apply to the whole product family also for </w:t>
       </w:r>
     </w:p>
     <w:p>
@@ -8666,6 +8688,29 @@
           <w:lang w:val="en-US" w:eastAsia="en-US"/>
         </w:rPr>
       </w:pPr>
+    </w:p>
+    <w:p>
+      <w:pPr>
+        <w:rPr>
+          <w:rFonts w:ascii="Roboto" w:hAnsi="Roboto"/>
+          <w:b/>
+          <w:bCs/>
+          <w:sz w:val="28"/>
+          <w:szCs w:val="28"/>
+          <w:lang w:val="en-GB"/>
+        </w:rPr>
+      </w:pPr>
+      <w:r>
+        <w:rPr>
+          <w:rFonts w:ascii="Roboto" w:hAnsi="Roboto"/>
+          <w:b/>
+          <w:bCs/>
+          <w:sz w:val="28"/>
+          <w:szCs w:val="28"/>
+          <w:lang w:val="en-GB"/>
+        </w:rPr>
+        <w:br w:type="page"/>
+      </w:r>
     </w:p>
     <w:p>
       <w:pPr>
@@ -9889,6 +9934,27 @@
           <w:lang w:val="en-US" w:eastAsia="en-US"/>
         </w:rPr>
       </w:pPr>
+    </w:p>
+    <w:p>
+      <w:pPr>
+        <w:rPr>
+          <w:rFonts w:ascii="Roboto" w:hAnsi="Roboto" w:cs="Arial"/>
+          <w:b/>
+          <w:bCs/>
+          <w:sz w:val="28"/>
+          <w:szCs w:val="28"/>
+          <w:lang w:val="en-GB"/>
+        </w:rPr>
+      </w:pPr>
+      <w:r>
+        <w:rPr>
+          <w:rFonts w:ascii="Roboto" w:hAnsi="Roboto"/>
+          <w:sz w:val="28"/>
+          <w:szCs w:val="28"/>
+          <w:lang w:val="en-GB"/>
+        </w:rPr>
+        <w:br w:type="page"/>
+      </w:r>
     </w:p>
     <w:p>
       <w:pPr>
@@ -10006,25 +10072,7 @@
           <w:sz w:val="22"/>
           <w:szCs w:val="20"/>
         </w:rPr>
-        <w:t xml:space="preserve">What does the rule „explicit, not </w:t>
-      </w:r>
-      <w:proofErr w:type="gramStart"/>
-      <w:r>
-        <w:rPr>
-          <w:rFonts w:ascii="Roboto" w:hAnsi="Roboto"/>
-          <w:sz w:val="22"/>
-          <w:szCs w:val="20"/>
-        </w:rPr>
-        <w:t>implicit“ mean</w:t>
-      </w:r>
-      <w:proofErr w:type="gramEnd"/>
-      <w:r>
-        <w:rPr>
-          <w:rFonts w:ascii="Roboto" w:hAnsi="Roboto"/>
-          <w:sz w:val="22"/>
-          <w:szCs w:val="20"/>
-        </w:rPr>
-        <w:t xml:space="preserve"> for architecture work?</w:t>
+        <w:t>What does the rule „explicit, not implicit“ mean for architecture work?</w:t>
       </w:r>
       <w:r>
         <w:rPr>
@@ -10716,29 +10764,16 @@
         </w:rPr>
         <w:tab/>
       </w:r>
-      <w:proofErr w:type="spellStart"/>
-      <w:r>
-        <w:rPr>
-          <w:rFonts w:ascii="Roboto" w:hAnsi="Roboto"/>
-          <w:b w:val="0"/>
-          <w:bCs w:val="0"/>
-          <w:sz w:val="22"/>
-          <w:szCs w:val="22"/>
-          <w:lang w:val="en-US"/>
-        </w:rPr>
-        <w:t>Linnés</w:t>
-      </w:r>
-      <w:proofErr w:type="spellEnd"/>
-      <w:r>
-        <w:rPr>
-          <w:rFonts w:ascii="Roboto" w:hAnsi="Roboto"/>
-          <w:b w:val="0"/>
-          <w:bCs w:val="0"/>
-          <w:sz w:val="22"/>
-          <w:szCs w:val="22"/>
-          <w:lang w:val="en-US"/>
-        </w:rPr>
-        <w:t xml:space="preserve"> system.</w:t>
+      <w:r>
+        <w:rPr>
+          <w:rFonts w:ascii="Roboto" w:hAnsi="Roboto"/>
+          <w:b w:val="0"/>
+          <w:bCs w:val="0"/>
+          <w:sz w:val="22"/>
+          <w:szCs w:val="22"/>
+          <w:lang w:val="en-US"/>
+        </w:rPr>
+        <w:t>Linnés system.</w:t>
       </w:r>
     </w:p>
     <w:p>
@@ -12746,25 +12781,7 @@
           <w:sz w:val="22"/>
           <w:szCs w:val="20"/>
         </w:rPr>
-        <w:t xml:space="preserve">Which prerequisites </w:t>
-      </w:r>
-      <w:proofErr w:type="gramStart"/>
-      <w:r>
-        <w:rPr>
-          <w:rFonts w:ascii="Roboto" w:hAnsi="Roboto"/>
-          <w:sz w:val="22"/>
-          <w:szCs w:val="20"/>
-        </w:rPr>
-        <w:t>have to</w:t>
-      </w:r>
-      <w:proofErr w:type="gramEnd"/>
-      <w:r>
-        <w:rPr>
-          <w:rFonts w:ascii="Roboto" w:hAnsi="Roboto"/>
-          <w:sz w:val="22"/>
-          <w:szCs w:val="20"/>
-        </w:rPr>
-        <w:t xml:space="preserve"> be fulfilled before developing a software architecture? Pick the </w:t>
+        <w:t xml:space="preserve">Which prerequisites have to be fulfilled before developing a software architecture? Pick the </w:t>
       </w:r>
       <w:r>
         <w:rPr>
@@ -12869,31 +12886,7 @@
           <w:szCs w:val="22"/>
           <w:lang w:val="en-US"/>
         </w:rPr>
-        <w:t xml:space="preserve">The requirements specification for the system is complete, </w:t>
-      </w:r>
-      <w:proofErr w:type="gramStart"/>
-      <w:r>
-        <w:rPr>
-          <w:rFonts w:ascii="Roboto" w:hAnsi="Roboto"/>
-          <w:b w:val="0"/>
-          <w:bCs w:val="0"/>
-          <w:sz w:val="22"/>
-          <w:szCs w:val="22"/>
-          <w:lang w:val="en-US"/>
-        </w:rPr>
-        <w:t>detailed</w:t>
-      </w:r>
-      <w:proofErr w:type="gramEnd"/>
-      <w:r>
-        <w:rPr>
-          <w:rFonts w:ascii="Roboto" w:hAnsi="Roboto"/>
-          <w:b w:val="0"/>
-          <w:bCs w:val="0"/>
-          <w:sz w:val="22"/>
-          <w:szCs w:val="22"/>
-          <w:lang w:val="en-US"/>
-        </w:rPr>
-        <w:t xml:space="preserve"> and consistent</w:t>
+        <w:t>The requirements specification for the system is complete, detailed and consistent</w:t>
       </w:r>
       <w:r>
         <w:rPr>
@@ -13926,23 +13919,7 @@
           <w:rFonts w:ascii="Roboto" w:hAnsi="Roboto"/>
           <w:lang w:val="en-US"/>
         </w:rPr>
-        <w:t>Non-</w:t>
-      </w:r>
-      <w:proofErr w:type="spellStart"/>
-      <w:r>
-        <w:rPr>
-          <w:rFonts w:ascii="Roboto" w:hAnsi="Roboto"/>
-          <w:lang w:val="en-US"/>
-        </w:rPr>
-        <w:t>repudiability</w:t>
-      </w:r>
-      <w:proofErr w:type="spellEnd"/>
-      <w:r>
-        <w:rPr>
-          <w:rFonts w:ascii="Roboto" w:hAnsi="Roboto"/>
-          <w:lang w:val="en-US"/>
-        </w:rPr>
-        <w:t>.</w:t>
+        <w:t>Non-repudiability.</w:t>
       </w:r>
     </w:p>
     <w:p>
@@ -14288,21 +14265,12 @@
         </w:rPr>
         <w:tab/>
       </w:r>
-      <w:proofErr w:type="spellStart"/>
-      <w:r>
-        <w:rPr>
-          <w:rFonts w:ascii="Roboto" w:hAnsi="Roboto"/>
-          <w:lang w:val="en-US"/>
-        </w:rPr>
-        <w:t>Linnés</w:t>
-      </w:r>
-      <w:proofErr w:type="spellEnd"/>
-      <w:r>
-        <w:rPr>
-          <w:rFonts w:ascii="Roboto" w:hAnsi="Roboto"/>
-          <w:lang w:val="en-US"/>
-        </w:rPr>
-        <w:t xml:space="preserve"> systems.</w:t>
+      <w:r>
+        <w:rPr>
+          <w:rFonts w:ascii="Roboto" w:hAnsi="Roboto"/>
+          <w:lang w:val="en-US"/>
+        </w:rPr>
+        <w:t>Linnés systems.</w:t>
       </w:r>
     </w:p>
     <w:p>
@@ -14425,6 +14393,29 @@
           <w:lang w:val="en-US"/>
         </w:rPr>
       </w:pPr>
+    </w:p>
+    <w:p>
+      <w:pPr>
+        <w:rPr>
+          <w:rFonts w:ascii="Roboto" w:hAnsi="Roboto"/>
+          <w:b/>
+          <w:bCs/>
+          <w:sz w:val="28"/>
+          <w:szCs w:val="28"/>
+          <w:lang w:val="en-GB"/>
+        </w:rPr>
+      </w:pPr>
+      <w:r>
+        <w:rPr>
+          <w:rFonts w:ascii="Roboto" w:hAnsi="Roboto"/>
+          <w:b/>
+          <w:bCs/>
+          <w:sz w:val="28"/>
+          <w:szCs w:val="28"/>
+          <w:lang w:val="en-GB"/>
+        </w:rPr>
+        <w:br w:type="page"/>
+      </w:r>
     </w:p>
     <w:p>
       <w:pPr>
@@ -15052,17 +15043,8 @@
           <w:lang w:val="en-US"/>
         </w:rPr>
         <w:tab/>
-      </w:r>
-      <w:proofErr w:type="spellStart"/>
-      <w:r>
-        <w:rPr>
-          <w:rFonts w:ascii="Roboto" w:hAnsi="Roboto"/>
-          <w:szCs w:val="22"/>
-          <w:lang w:val="en-US"/>
-        </w:rPr>
         <w:t>coupling</w:t>
       </w:r>
-      <w:proofErr w:type="spellEnd"/>
     </w:p>
     <w:p>
       <w:pPr>
@@ -17249,6 +17231,27 @@
     </w:p>
     <w:p>
       <w:pPr>
+        <w:rPr>
+          <w:rFonts w:ascii="Roboto" w:hAnsi="Roboto" w:cs="Arial"/>
+          <w:b/>
+          <w:bCs/>
+          <w:sz w:val="28"/>
+          <w:szCs w:val="28"/>
+          <w:lang w:val="en-GB"/>
+        </w:rPr>
+      </w:pPr>
+      <w:r>
+        <w:rPr>
+          <w:rFonts w:ascii="Roboto" w:hAnsi="Roboto"/>
+          <w:sz w:val="28"/>
+          <w:szCs w:val="28"/>
+          <w:lang w:val="en-GB"/>
+        </w:rPr>
+        <w:br w:type="page"/>
+      </w:r>
+    </w:p>
+    <w:p>
+      <w:pPr>
         <w:pStyle w:val="berschrift2"/>
         <w:pBdr>
           <w:top w:val="single" w:sz="6" w:space="1" w:color="auto"/>
@@ -17930,7 +17933,6 @@
         </w:rPr>
         <w:t xml:space="preserve">your system </w:t>
       </w:r>
-      <w:proofErr w:type="gramStart"/>
       <w:r>
         <w:rPr>
           <w:rFonts w:ascii="Roboto" w:hAnsi="Roboto"/>
@@ -17938,7 +17940,6 @@
         </w:rPr>
         <w:t>are</w:t>
       </w:r>
-      <w:proofErr w:type="gramEnd"/>
       <w:r>
         <w:rPr>
           <w:rFonts w:ascii="Roboto" w:hAnsi="Roboto"/>
@@ -20267,17 +20268,8 @@
           <w:lang w:val="en-US"/>
         </w:rPr>
         <w:tab/>
-      </w:r>
-      <w:proofErr w:type="spellStart"/>
-      <w:r>
-        <w:rPr>
-          <w:rFonts w:ascii="Roboto" w:hAnsi="Roboto"/>
-          <w:szCs w:val="22"/>
-          <w:lang w:val="en-US"/>
-        </w:rPr>
         <w:t>reason</w:t>
       </w:r>
-      <w:proofErr w:type="spellEnd"/>
     </w:p>
     <w:p>
       <w:pPr>
@@ -21982,14 +21974,13 @@
         </w:rPr>
         <w:tab/>
       </w:r>
-      <w:proofErr w:type="spellStart"/>
-      <w:r>
-        <w:rPr>
-          <w:rFonts w:ascii="Roboto" w:hAnsi="Roboto"/>
+      <w:r>
+        <w:rPr>
+          <w:rFonts w:ascii="Roboto" w:hAnsi="Roboto"/>
+          <w:lang w:val="en-US"/>
         </w:rPr>
         <w:t>Metrics</w:t>
       </w:r>
-      <w:proofErr w:type="spellEnd"/>
       <w:r>
         <w:rPr>
           <w:rFonts w:ascii="Roboto" w:hAnsi="Roboto"/>
@@ -22040,17 +22031,10 @@
       <w:r>
         <w:rPr>
           <w:rFonts w:ascii="Roboto" w:hAnsi="Roboto"/>
-        </w:rPr>
-        <w:t xml:space="preserve">Architecture </w:t>
-      </w:r>
-      <w:proofErr w:type="spellStart"/>
-      <w:r>
-        <w:rPr>
-          <w:rFonts w:ascii="Roboto" w:hAnsi="Roboto"/>
-        </w:rPr>
-        <w:t>models</w:t>
-      </w:r>
-      <w:proofErr w:type="spellEnd"/>
+          <w:lang w:val="en-US"/>
+        </w:rPr>
+        <w:t>Architecture models</w:t>
+      </w:r>
       <w:r>
         <w:rPr>
           <w:rFonts w:ascii="Roboto" w:hAnsi="Roboto"/>
@@ -22095,17 +22079,10 @@
       <w:r>
         <w:rPr>
           <w:rFonts w:ascii="Roboto" w:hAnsi="Roboto"/>
-        </w:rPr>
-        <w:t xml:space="preserve">Quality </w:t>
-      </w:r>
-      <w:proofErr w:type="spellStart"/>
-      <w:r>
-        <w:rPr>
-          <w:rFonts w:ascii="Roboto" w:hAnsi="Roboto"/>
-        </w:rPr>
-        <w:t>scenarios</w:t>
-      </w:r>
-      <w:proofErr w:type="spellEnd"/>
+          <w:lang w:val="en-US"/>
+        </w:rPr>
+        <w:t>Quality scenarios</w:t>
+      </w:r>
       <w:r>
         <w:rPr>
           <w:rFonts w:ascii="Roboto" w:hAnsi="Roboto"/>
@@ -22198,17 +22175,10 @@
       <w:r>
         <w:rPr>
           <w:rFonts w:ascii="Roboto" w:hAnsi="Roboto"/>
-        </w:rPr>
-        <w:t xml:space="preserve">Log </w:t>
-      </w:r>
-      <w:proofErr w:type="spellStart"/>
-      <w:r>
-        <w:rPr>
-          <w:rFonts w:ascii="Roboto" w:hAnsi="Roboto"/>
-        </w:rPr>
-        <w:t>files</w:t>
-      </w:r>
-      <w:proofErr w:type="spellEnd"/>
+          <w:lang w:val="en-US"/>
+        </w:rPr>
+        <w:t>Log files</w:t>
+      </w:r>
       <w:r>
         <w:rPr>
           <w:rFonts w:ascii="Roboto" w:hAnsi="Roboto"/>
@@ -23320,14 +23290,12 @@
                                 </w:rPr>
                                 <w:t xml:space="preserve"> </w:t>
                               </w:r>
-                              <w:proofErr w:type="spellStart"/>
                               <w:r>
                                 <w:rPr>
                                   <w:rFonts w:ascii="Roboto" w:hAnsi="Roboto"/>
                                 </w:rPr>
                                 <w:t>of</w:t>
                               </w:r>
-                              <w:proofErr w:type="spellEnd"/>
                               <w:r>
                                 <w:rPr>
                                   <w:rFonts w:ascii="Roboto" w:hAnsi="Roboto"/>
@@ -23404,7 +23372,7 @@
               <v:stroke joinstyle="miter"/>
               <v:path gradientshapeok="t" o:connecttype="rect"/>
             </v:shapetype>
-            <v:shape id="Textfeld 2" o:spid="_x0000_s1026" type="#_x0000_t202" style="position:absolute;margin-left:394.4pt;margin-top:2.5pt;width:185.9pt;height:110.6pt;z-index:251658240;visibility:visible;mso-wrap-style:square;mso-width-percent:400;mso-height-percent:200;mso-wrap-distance-left:9pt;mso-wrap-distance-top:3.6pt;mso-wrap-distance-right:9pt;mso-wrap-distance-bottom:3.6pt;mso-position-horizontal:absolute;mso-position-horizontal-relative:text;mso-position-vertical:absolute;mso-position-vertical-relative:text;mso-width-percent:400;mso-height-percent:200;mso-width-relative:margin;mso-height-relative:margin;v-text-anchor:top" o:gfxdata="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" filled="f" stroked="f">
+            <v:shape id="Textfeld 2" o:spid="_x0000_s1026" type="#_x0000_t202" style="position:absolute;margin-left:394.4pt;margin-top:2.5pt;width:185.9pt;height:110.6pt;z-index:251658240;visibility:visible;mso-wrap-style:square;mso-width-percent:400;mso-height-percent:200;mso-wrap-distance-left:9pt;mso-wrap-distance-top:3.6pt;mso-wrap-distance-right:9pt;mso-wrap-distance-bottom:3.6pt;mso-position-horizontal:absolute;mso-position-horizontal-relative:text;mso-position-vertical:absolute;mso-position-vertical-relative:text;mso-width-percent:400;mso-height-percent:200;mso-width-relative:margin;mso-height-relative:margin;v-text-anchor:top" o:gfxdata="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" filled="f" stroked="f">
               <v:textbox style="mso-fit-shape-to-text:t">
                 <w:txbxContent>
                   <w:p>
@@ -23424,6 +23392,7 @@
                           <w:docPartUnique/>
                         </w:docPartObj>
                       </w:sdtPr>
+                      <w:sdtEndPr/>
                       <w:sdtContent>
                         <w:r>
                           <w:rPr>
@@ -23487,14 +23456,12 @@
                           </w:rPr>
                           <w:t xml:space="preserve"> </w:t>
                         </w:r>
-                        <w:proofErr w:type="spellStart"/>
                         <w:r>
                           <w:rPr>
                             <w:rFonts w:ascii="Roboto" w:hAnsi="Roboto"/>
                           </w:rPr>
                           <w:t>of</w:t>
                         </w:r>
-                        <w:proofErr w:type="spellEnd"/>
                         <w:r>
                           <w:rPr>
                             <w:rFonts w:ascii="Roboto" w:hAnsi="Roboto"/>
@@ -23677,6 +23644,7 @@
             <w:rPr>
               <w:sz w:val="34"/>
               <w:szCs w:val="34"/>
+              <w:lang w:val="en-US"/>
             </w:rPr>
           </w:pPr>
           <w:r>
@@ -23686,6 +23654,7 @@
               <w:color w:val="215868" w:themeColor="accent5" w:themeShade="80"/>
               <w:sz w:val="34"/>
               <w:szCs w:val="34"/>
+              <w:lang w:val="en-US"/>
             </w:rPr>
             <w:t>iSAQB</w:t>
           </w:r>
@@ -23697,6 +23666,7 @@
               <w:sz w:val="34"/>
               <w:szCs w:val="34"/>
               <w:vertAlign w:val="superscript"/>
+              <w:lang w:val="en-US"/>
             </w:rPr>
             <w:t>®</w:t>
           </w:r>
@@ -23707,6 +23677,7 @@
               <w:color w:val="215868" w:themeColor="accent5" w:themeShade="80"/>
               <w:sz w:val="34"/>
               <w:szCs w:val="34"/>
+              <w:lang w:val="en-US"/>
             </w:rPr>
             <w:t xml:space="preserve"> CPSA-F</w:t>
           </w:r>
@@ -23718,6 +23689,7 @@
               <w:sz w:val="34"/>
               <w:szCs w:val="34"/>
               <w:vertAlign w:val="superscript"/>
+              <w:lang w:val="en-US"/>
             </w:rPr>
             <w:t>®</w:t>
           </w:r>
@@ -23728,30 +23700,9 @@
               <w:color w:val="215868" w:themeColor="accent5" w:themeShade="80"/>
               <w:sz w:val="34"/>
               <w:szCs w:val="34"/>
+              <w:lang w:val="en-US"/>
             </w:rPr>
-            <w:t xml:space="preserve"> Sample </w:t>
-          </w:r>
-          <w:proofErr w:type="spellStart"/>
-          <w:r>
-            <w:rPr>
-              <w:rStyle w:val="Seitenzahl"/>
-              <w:rFonts w:ascii="Roboto" w:hAnsi="Roboto" w:cs="Arial"/>
-              <w:color w:val="215868" w:themeColor="accent5" w:themeShade="80"/>
-              <w:sz w:val="34"/>
-              <w:szCs w:val="34"/>
-            </w:rPr>
-            <w:t>Exam</w:t>
-          </w:r>
-          <w:proofErr w:type="spellEnd"/>
-          <w:r>
-            <w:rPr>
-              <w:rStyle w:val="Seitenzahl"/>
-              <w:rFonts w:ascii="Roboto" w:hAnsi="Roboto" w:cs="Arial"/>
-              <w:color w:val="215868" w:themeColor="accent5" w:themeShade="80"/>
-              <w:sz w:val="34"/>
-              <w:szCs w:val="34"/>
-            </w:rPr>
-            <w:t xml:space="preserve"> Questions</w:t>
+            <w:t xml:space="preserve"> Sample Exam Questions</w:t>
           </w:r>
         </w:p>
       </w:tc>
@@ -29326,6 +29277,7 @@
   <w:style w:type="paragraph" w:styleId="Textkrper">
     <w:name w:val="Body Text"/>
     <w:basedOn w:val="Standard"/>
+    <w:link w:val="TextkrperZchn"/>
     <w:semiHidden/>
     <w:rsid w:val="00725432"/>
     <w:rPr>
@@ -29876,6 +29828,21 @@
       <w:szCs w:val="16"/>
     </w:rPr>
   </w:style>
+  <w:style w:type="character" w:customStyle="1" w:styleId="TextkrperZchn">
+    <w:name w:val="Textkörper Zchn"/>
+    <w:basedOn w:val="Absatz-Standardschriftart"/>
+    <w:link w:val="Textkrper"/>
+    <w:semiHidden/>
+    <w:rsid w:val="00707C5D"/>
+    <w:rPr>
+      <w:rFonts w:ascii="Arial" w:hAnsi="Arial" w:cs="Arial"/>
+      <w:b/>
+      <w:bCs/>
+      <w:sz w:val="16"/>
+      <w:szCs w:val="16"/>
+      <w:lang w:val="en-GB"/>
+    </w:rPr>
+  </w:style>
 </w:styles>
 </file>
 
@@ -30163,37 +30130,6 @@
 </file>
 
 <file path=customXml/item1.xml><?xml version="1.0" encoding="utf-8"?>
-<b:Sources xmlns:b="http://schemas.openxmlformats.org/officeDocument/2006/bibliography" xmlns="http://schemas.openxmlformats.org/officeDocument/2006/bibliography" SelectedStyle="\APA.XSL" StyleName="APA"/>
-</file>
-
-<file path=customXml/item2.xml><?xml version="1.0" encoding="utf-8"?>
-<?mso-contentType ?>
-<FormTemplates xmlns="http://schemas.microsoft.com/sharepoint/v3/contenttype/forms">
-  <Display>DocumentLibraryForm</Display>
-  <Edit>DocumentLibraryForm</Edit>
-  <New>DocumentLibraryForm</New>
-</FormTemplates>
-</file>
-
-<file path=customXml/item3.xml><?xml version="1.0" encoding="utf-8"?>
-<b:Sources xmlns:b="http://schemas.openxmlformats.org/officeDocument/2006/bibliography" xmlns="http://schemas.openxmlformats.org/officeDocument/2006/bibliography" SelectedStyle="\APA.XSL" StyleName="APA"/>
-</file>
-
-<file path=customXml/item4.xml><?xml version="1.0" encoding="utf-8"?>
-<p:properties xmlns:p="http://schemas.microsoft.com/office/2006/metadata/properties" xmlns:xsi="http://www.w3.org/2001/XMLSchema-instance" xmlns:pc="http://schemas.microsoft.com/office/infopath/2007/PartnerControls">
-  <documentManagement/>
-</p:properties>
-</file>
-
-<file path=customXml/item5.xml><?xml version="1.0" encoding="utf-8"?>
-<b:Sources xmlns:b="http://schemas.openxmlformats.org/officeDocument/2006/bibliography" xmlns="http://schemas.openxmlformats.org/officeDocument/2006/bibliography" SelectedStyle="\APA.XSL" StyleName="APA"/>
-</file>
-
-<file path=customXml/item6.xml><?xml version="1.0" encoding="utf-8"?>
-<b:Sources xmlns:b="http://schemas.openxmlformats.org/officeDocument/2006/bibliography" xmlns="http://schemas.openxmlformats.org/officeDocument/2006/bibliography" SelectedStyle="\APA.XSL" StyleName="APA"/>
-</file>
-
-<file path=customXml/item7.xml><?xml version="1.0" encoding="utf-8"?>
 <ct:contentTypeSchema xmlns:ct="http://schemas.microsoft.com/office/2006/metadata/contentType" xmlns:ma="http://schemas.microsoft.com/office/2006/metadata/properties/metaAttributes" ct:_="" ma:_="" ma:contentTypeName="Dokument" ma:contentTypeID="0x0101008A91445496CF7245836D5B403B1B3D9D" ma:contentTypeVersion="12" ma:contentTypeDescription="Ein neues Dokument erstellen." ma:contentTypeScope="" ma:versionID="5196ab9d298bec00ec658eeb33d04f7b">
   <xsd:schema xmlns:xsd="http://www.w3.org/2001/XMLSchema" xmlns:xs="http://www.w3.org/2001/XMLSchema" xmlns:p="http://schemas.microsoft.com/office/2006/metadata/properties" xmlns:ns3="814032d5-8582-4412-9ef1-c32d0ab713c9" xmlns:ns4="315b142d-b22c-42dd-addf-9883f01299f4" targetNamespace="http://schemas.microsoft.com/office/2006/metadata/properties" ma:root="true" ma:fieldsID="3fd54ae5d4007f6aac05cd0e61ab1f7e" ns3:_="" ns4:_="">
     <xsd:import namespace="814032d5-8582-4412-9ef1-c32d0ab713c9"/>
@@ -30410,56 +30346,38 @@
 </ct:contentTypeSchema>
 </file>
 
-<file path=customXml/itemProps1.xml><?xml version="1.0" encoding="utf-8"?>
-<ds:datastoreItem xmlns:ds="http://schemas.openxmlformats.org/officeDocument/2006/customXml" ds:itemID="{2287EA74-21CA-4257-A416-36E12203EE57}">
-  <ds:schemaRefs>
-    <ds:schemaRef ds:uri="http://schemas.openxmlformats.org/officeDocument/2006/bibliography"/>
-  </ds:schemaRefs>
-</ds:datastoreItem>
+<file path=customXml/item2.xml><?xml version="1.0" encoding="utf-8"?>
+<?mso-contentType ?>
+<FormTemplates xmlns="http://schemas.microsoft.com/sharepoint/v3/contenttype/forms">
+  <Display>DocumentLibraryForm</Display>
+  <Edit>DocumentLibraryForm</Edit>
+  <New>DocumentLibraryForm</New>
+</FormTemplates>
 </file>
 
-<file path=customXml/itemProps2.xml><?xml version="1.0" encoding="utf-8"?>
-<ds:datastoreItem xmlns:ds="http://schemas.openxmlformats.org/officeDocument/2006/customXml" ds:itemID="{C25A4B22-728D-4546-8C41-88CFC9C6767F}">
-  <ds:schemaRefs>
-    <ds:schemaRef ds:uri="http://schemas.microsoft.com/sharepoint/v3/contenttype/forms"/>
-  </ds:schemaRefs>
-</ds:datastoreItem>
+<file path=customXml/item3.xml><?xml version="1.0" encoding="utf-8"?>
+<b:Sources xmlns:b="http://schemas.openxmlformats.org/officeDocument/2006/bibliography" xmlns="http://schemas.openxmlformats.org/officeDocument/2006/bibliography" SelectedStyle="\APA.XSL" StyleName="APA"/>
 </file>
 
-<file path=customXml/itemProps3.xml><?xml version="1.0" encoding="utf-8"?>
-<ds:datastoreItem xmlns:ds="http://schemas.openxmlformats.org/officeDocument/2006/customXml" ds:itemID="{406AA43E-D8BB-4076-923F-6FC525F7C58D}">
-  <ds:schemaRefs>
-    <ds:schemaRef ds:uri="http://schemas.openxmlformats.org/officeDocument/2006/bibliography"/>
-  </ds:schemaRefs>
-</ds:datastoreItem>
+<file path=customXml/item4.xml><?xml version="1.0" encoding="utf-8"?>
+<b:Sources xmlns:b="http://schemas.openxmlformats.org/officeDocument/2006/bibliography" xmlns="http://schemas.openxmlformats.org/officeDocument/2006/bibliography" SelectedStyle="\APA.XSL" StyleName="APA"/>
 </file>
 
-<file path=customXml/itemProps4.xml><?xml version="1.0" encoding="utf-8"?>
-<ds:datastoreItem xmlns:ds="http://schemas.openxmlformats.org/officeDocument/2006/customXml" ds:itemID="{5F957A9B-0D92-459B-AC45-13365733178A}">
-  <ds:schemaRefs>
-    <ds:schemaRef ds:uri="http://schemas.microsoft.com/office/2006/metadata/properties"/>
-    <ds:schemaRef ds:uri="http://schemas.microsoft.com/office/infopath/2007/PartnerControls"/>
-  </ds:schemaRefs>
-</ds:datastoreItem>
+<file path=customXml/item5.xml><?xml version="1.0" encoding="utf-8"?>
+<p:properties xmlns:p="http://schemas.microsoft.com/office/2006/metadata/properties" xmlns:xsi="http://www.w3.org/2001/XMLSchema-instance" xmlns:pc="http://schemas.microsoft.com/office/infopath/2007/PartnerControls">
+  <documentManagement/>
+</p:properties>
 </file>
 
-<file path=customXml/itemProps5.xml><?xml version="1.0" encoding="utf-8"?>
-<ds:datastoreItem xmlns:ds="http://schemas.openxmlformats.org/officeDocument/2006/customXml" ds:itemID="{B49A5441-9F8E-4A71-A095-26AD66033B56}">
-  <ds:schemaRefs>
-    <ds:schemaRef ds:uri="http://schemas.openxmlformats.org/officeDocument/2006/bibliography"/>
-  </ds:schemaRefs>
-</ds:datastoreItem>
+<file path=customXml/item6.xml><?xml version="1.0" encoding="utf-8"?>
+<b:Sources xmlns:b="http://schemas.openxmlformats.org/officeDocument/2006/bibliography" xmlns="http://schemas.openxmlformats.org/officeDocument/2006/bibliography" SelectedStyle="\APA.XSL" StyleName="APA"/>
 </file>
 
-<file path=customXml/itemProps6.xml><?xml version="1.0" encoding="utf-8"?>
-<ds:datastoreItem xmlns:ds="http://schemas.openxmlformats.org/officeDocument/2006/customXml" ds:itemID="{80BAD927-2F5B-4126-BC95-42E937ADF65C}">
-  <ds:schemaRefs>
-    <ds:schemaRef ds:uri="http://schemas.openxmlformats.org/officeDocument/2006/bibliography"/>
-  </ds:schemaRefs>
-</ds:datastoreItem>
+<file path=customXml/item7.xml><?xml version="1.0" encoding="utf-8"?>
+<b:Sources xmlns:b="http://schemas.openxmlformats.org/officeDocument/2006/bibliography" xmlns="http://schemas.openxmlformats.org/officeDocument/2006/bibliography" SelectedStyle="\APA.XSL" StyleName="APA"/>
 </file>
 
-<file path=customXml/itemProps7.xml><?xml version="1.0" encoding="utf-8"?>
+<file path=customXml/itemProps1.xml><?xml version="1.0" encoding="utf-8"?>
 <ds:datastoreItem xmlns:ds="http://schemas.openxmlformats.org/officeDocument/2006/customXml" ds:itemID="{1AE138E6-D560-4085-9339-84A6A473A1ED}">
   <ds:schemaRefs>
     <ds:schemaRef ds:uri="http://schemas.microsoft.com/office/2006/metadata/contentType"/>
@@ -30476,4 +30394,53 @@
     <ds:schemaRef ds:uri="http://schemas.microsoft.com/internal/obd"/>
   </ds:schemaRefs>
 </ds:datastoreItem>
+</file>
+
+<file path=customXml/itemProps2.xml><?xml version="1.0" encoding="utf-8"?>
+<ds:datastoreItem xmlns:ds="http://schemas.openxmlformats.org/officeDocument/2006/customXml" ds:itemID="{C25A4B22-728D-4546-8C41-88CFC9C6767F}">
+  <ds:schemaRefs>
+    <ds:schemaRef ds:uri="http://schemas.microsoft.com/sharepoint/v3/contenttype/forms"/>
+  </ds:schemaRefs>
+</ds:datastoreItem>
+</file>
+
+<file path=customXml/itemProps3.xml><?xml version="1.0" encoding="utf-8"?>
+<ds:datastoreItem xmlns:ds="http://schemas.openxmlformats.org/officeDocument/2006/customXml" ds:itemID="{80BAD927-2F5B-4126-BC95-42E937ADF65C}">
+  <ds:schemaRefs>
+    <ds:schemaRef ds:uri="http://schemas.openxmlformats.org/officeDocument/2006/bibliography"/>
+  </ds:schemaRefs>
+</ds:datastoreItem>
+</file>
+
+<file path=customXml/itemProps4.xml><?xml version="1.0" encoding="utf-8"?>
+<ds:datastoreItem xmlns:ds="http://schemas.openxmlformats.org/officeDocument/2006/customXml" ds:itemID="{B49A5441-9F8E-4A71-A095-26AD66033B56}">
+  <ds:schemaRefs>
+    <ds:schemaRef ds:uri="http://schemas.openxmlformats.org/officeDocument/2006/bibliography"/>
+  </ds:schemaRefs>
+</ds:datastoreItem>
+</file>
+
+<file path=customXml/itemProps5.xml><?xml version="1.0" encoding="utf-8"?>
+<ds:datastoreItem xmlns:ds="http://schemas.openxmlformats.org/officeDocument/2006/customXml" ds:itemID="{5F957A9B-0D92-459B-AC45-13365733178A}">
+  <ds:schemaRefs>
+    <ds:schemaRef ds:uri="http://schemas.microsoft.com/office/2006/metadata/properties"/>
+    <ds:schemaRef ds:uri="http://schemas.microsoft.com/office/infopath/2007/PartnerControls"/>
+  </ds:schemaRefs>
+</ds:datastoreItem>
+</file>
+
+<file path=customXml/itemProps6.xml><?xml version="1.0" encoding="utf-8"?>
+<ds:datastoreItem xmlns:ds="http://schemas.openxmlformats.org/officeDocument/2006/customXml" ds:itemID="{3439464D-571B-434D-A0E0-318332B5C7E3}">
+  <ds:schemaRefs>
+    <ds:schemaRef ds:uri="http://schemas.openxmlformats.org/officeDocument/2006/bibliography"/>
+  </ds:schemaRefs>
+</ds:datastoreItem>
+</file>
+
+<file path=customXml/itemProps7.xml><?xml version="1.0" encoding="utf-8"?>
+<ds:datastoreItem xmlns:ds="http://schemas.openxmlformats.org/officeDocument/2006/customXml" ds:itemID="{EC951A0A-119D-2949-B562-5505862D8F16}">
+  <ds:schemaRefs>
+    <ds:schemaRef ds:uri="http://schemas.openxmlformats.org/officeDocument/2006/bibliography"/>
+  </ds:schemaRefs>
+</ds:datastoreItem>
 </file>
</xml_diff>

<commit_message>
add pdfs for version September-2nd-2020
</commit_message>
<xml_diff>
--- a/raw/sample exam/Sample-Exam-Questions-EN.docx
+++ b/raw/sample exam/Sample-Exam-Questions-EN.docx
@@ -1894,6 +1894,29 @@
     </w:p>
     <w:p>
       <w:pPr>
+        <w:rPr>
+          <w:rFonts w:ascii="Roboto" w:hAnsi="Roboto"/>
+          <w:b/>
+          <w:bCs/>
+          <w:sz w:val="28"/>
+          <w:szCs w:val="28"/>
+          <w:lang w:val="en-GB"/>
+        </w:rPr>
+      </w:pPr>
+      <w:r>
+        <w:rPr>
+          <w:rFonts w:ascii="Roboto" w:hAnsi="Roboto"/>
+          <w:b/>
+          <w:bCs/>
+          <w:sz w:val="28"/>
+          <w:szCs w:val="28"/>
+          <w:lang w:val="en-GB"/>
+        </w:rPr>
+        <w:br w:type="page"/>
+      </w:r>
+    </w:p>
+    <w:p>
+      <w:pPr>
         <w:pBdr>
           <w:top w:val="single" w:sz="6" w:space="1" w:color="auto"/>
           <w:bottom w:val="single" w:sz="6" w:space="1" w:color="auto"/>
@@ -1918,6 +1941,7 @@
           <w:szCs w:val="28"/>
           <w:lang w:val="en-GB"/>
         </w:rPr>
+        <w:lastRenderedPageBreak/>
         <w:t>Question 1</w:t>
       </w:r>
       <w:r>
@@ -1968,7 +1992,6 @@
           <w:szCs w:val="22"/>
           <w:lang w:val="en-GB"/>
         </w:rPr>
-        <w:lastRenderedPageBreak/>
         <w:softHyphen/>
       </w:r>
       <w:r>
@@ -23116,8 +23139,12 @@
       </w:r>
     </w:p>
     <w:sectPr>
-      <w:headerReference w:type="default" r:id="rId16"/>
-      <w:footerReference w:type="default" r:id="rId17"/>
+      <w:headerReference w:type="even" r:id="rId16"/>
+      <w:headerReference w:type="default" r:id="rId17"/>
+      <w:footerReference w:type="even" r:id="rId18"/>
+      <w:footerReference w:type="default" r:id="rId19"/>
+      <w:headerReference w:type="first" r:id="rId20"/>
+      <w:footerReference w:type="first" r:id="rId21"/>
       <w:pgSz w:w="11906" w:h="16838" w:code="9"/>
       <w:pgMar w:top="2269" w:right="1021" w:bottom="1418" w:left="1191" w:header="720" w:footer="567" w:gutter="0"/>
       <w:cols w:space="708"/>
@@ -23155,11 +23182,23 @@
   <w:p>
     <w:pPr>
       <w:pStyle w:val="Fuzeile"/>
+    </w:pPr>
+  </w:p>
+</w:ftr>
+</file>
+
+<file path=word/footer2.xml><?xml version="1.0" encoding="utf-8"?>
+<w:ftr xmlns:wpc="http://schemas.microsoft.com/office/word/2010/wordprocessingCanvas" xmlns:cx="http://schemas.microsoft.com/office/drawing/2014/chartex" xmlns:cx1="http://schemas.microsoft.com/office/drawing/2015/9/8/chartex" xmlns:cx2="http://schemas.microsoft.com/office/drawing/2015/10/21/chartex" xmlns:cx3="http://schemas.microsoft.com/office/drawing/2016/5/9/chartex" xmlns:cx4="http://schemas.microsoft.com/office/drawing/2016/5/10/chartex" xmlns:cx5="http://schemas.microsoft.com/office/drawing/2016/5/11/chartex" xmlns:cx6="http://schemas.microsoft.com/office/drawing/2016/5/12/chartex" xmlns:cx7="http://schemas.microsoft.com/office/drawing/2016/5/13/chartex" xmlns:cx8="http://schemas.microsoft.com/office/drawing/2016/5/14/chartex" xmlns:mc="http://schemas.openxmlformats.org/markup-compatibility/2006" xmlns:aink="http://schemas.microsoft.com/office/drawing/2016/ink" xmlns:am3d="http://schemas.microsoft.com/office/drawing/2017/model3d" xmlns:o="urn:schemas-microsoft-com:office:office" xmlns:r="http://schemas.openxmlformats.org/officeDocument/2006/relationships" xmlns:m="http://schemas.openxmlformats.org/officeDocument/2006/math" xmlns:v="urn:schemas-microsoft-com:vml" xmlns:wp14="http://schemas.microsoft.com/office/word/2010/wordprocessingDrawing" xmlns:wp="http://schemas.openxmlformats.org/drawingml/2006/wordprocessingDrawing" xmlns:w10="urn:schemas-microsoft-com:office:word" xmlns:w="http://schemas.openxmlformats.org/wordprocessingml/2006/main" xmlns:w14="http://schemas.microsoft.com/office/word/2010/wordml" xmlns:w15="http://schemas.microsoft.com/office/word/2012/wordml" xmlns:w16cex="http://schemas.microsoft.com/office/word/2018/wordml/cex" xmlns:w16cid="http://schemas.microsoft.com/office/word/2016/wordml/cid" xmlns:w16="http://schemas.microsoft.com/office/word/2018/wordml" xmlns:w16se="http://schemas.microsoft.com/office/word/2015/wordml/symex" xmlns:wpg="http://schemas.microsoft.com/office/word/2010/wordprocessingGroup" xmlns:wpi="http://schemas.microsoft.com/office/word/2010/wordprocessingInk" xmlns:wne="http://schemas.microsoft.com/office/word/2006/wordml" xmlns:wps="http://schemas.microsoft.com/office/word/2010/wordprocessingShape" mc:Ignorable="w14 w15 w16se w16cid w16 w16cex wp14">
+  <w:p>
+    <w:pPr>
+      <w:pStyle w:val="Fuzeile"/>
       <w:spacing w:line="360" w:lineRule="auto"/>
       <w:rPr>
         <w:rFonts w:ascii="Roboto" w:hAnsi="Roboto"/>
+        <w:color w:val="0000FF"/>
         <w:sz w:val="16"/>
         <w:szCs w:val="16"/>
+        <w:u w:val="single"/>
         <w:lang w:val="en-US"/>
       </w:rPr>
     </w:pPr>
@@ -23226,7 +23265,6 @@
                                 <w:docPartUnique/>
                               </w:docPartObj>
                             </w:sdtPr>
-                            <w:sdtEndPr/>
                             <w:sdtContent>
                               <w:r>
                                 <w:rPr>
@@ -23530,21 +23568,18 @@
         <w:szCs w:val="16"/>
         <w:lang w:val="en-US"/>
       </w:rPr>
-      <w:t>International Software Architecture Qualification Board</w:t>
+      <w:t>Version of September 2</w:t>
     </w:r>
-  </w:p>
-  <w:p>
-    <w:pPr>
-      <w:pStyle w:val="Fuzeile"/>
-      <w:tabs>
-        <w:tab w:val="clear" w:pos="4536"/>
-        <w:tab w:val="clear" w:pos="9072"/>
-        <w:tab w:val="left" w:pos="5752"/>
-      </w:tabs>
+    <w:r>
       <w:rPr>
+        <w:rFonts w:ascii="Roboto" w:hAnsi="Roboto"/>
+        <w:sz w:val="16"/>
+        <w:szCs w:val="16"/>
+        <w:vertAlign w:val="superscript"/>
         <w:lang w:val="en-US"/>
       </w:rPr>
-    </w:pPr>
+      <w:t>nd</w:t>
+    </w:r>
     <w:r>
       <w:rPr>
         <w:rFonts w:ascii="Roboto" w:hAnsi="Roboto"/>
@@ -23552,20 +23587,8 @@
         <w:szCs w:val="16"/>
         <w:lang w:val="en-US"/>
       </w:rPr>
-      <w:t xml:space="preserve">Web: </w:t>
+      <w:t xml:space="preserve"> 2020 </w:t>
     </w:r>
-    <w:hyperlink r:id="rId1" w:history="1">
-      <w:r>
-        <w:rPr>
-          <w:rStyle w:val="Hyperlink"/>
-          <w:rFonts w:ascii="Roboto" w:hAnsi="Roboto"/>
-          <w:sz w:val="16"/>
-          <w:szCs w:val="16"/>
-          <w:lang w:val="en-US"/>
-        </w:rPr>
-        <w:t>www.isaqb.org</w:t>
-      </w:r>
-    </w:hyperlink>
     <w:r>
       <w:rPr>
         <w:rFonts w:ascii="Roboto" w:hAnsi="Roboto"/>
@@ -23573,20 +23596,28 @@
         <w:szCs w:val="16"/>
         <w:lang w:val="en-US"/>
       </w:rPr>
-      <w:t xml:space="preserve"> / E-Mail: </w:t>
+      <w:br/>
+      <w:t xml:space="preserve">Most recend version: </w:t>
     </w:r>
-    <w:hyperlink r:id="rId2" w:history="1">
-      <w:r>
-        <w:rPr>
-          <w:rStyle w:val="Hyperlink"/>
-          <w:rFonts w:ascii="Roboto" w:hAnsi="Roboto"/>
-          <w:sz w:val="16"/>
-          <w:szCs w:val="16"/>
-          <w:lang w:val="en-US"/>
-        </w:rPr>
-        <w:t>info@isaqb.org</w:t>
-      </w:r>
-    </w:hyperlink>
+    <w:r>
+      <w:rPr>
+        <w:rFonts w:ascii="Roboto" w:hAnsi="Roboto"/>
+        <w:sz w:val="16"/>
+        <w:szCs w:val="16"/>
+        <w:lang w:val="en-US"/>
+      </w:rPr>
+      <w:t>https://github.com/isaqb-org/examination-foundation</w:t>
+    </w:r>
+  </w:p>
+</w:ftr>
+</file>
+
+<file path=word/footer3.xml><?xml version="1.0" encoding="utf-8"?>
+<w:ftr xmlns:wpc="http://schemas.microsoft.com/office/word/2010/wordprocessingCanvas" xmlns:cx="http://schemas.microsoft.com/office/drawing/2014/chartex" xmlns:cx1="http://schemas.microsoft.com/office/drawing/2015/9/8/chartex" xmlns:cx2="http://schemas.microsoft.com/office/drawing/2015/10/21/chartex" xmlns:cx3="http://schemas.microsoft.com/office/drawing/2016/5/9/chartex" xmlns:cx4="http://schemas.microsoft.com/office/drawing/2016/5/10/chartex" xmlns:cx5="http://schemas.microsoft.com/office/drawing/2016/5/11/chartex" xmlns:cx6="http://schemas.microsoft.com/office/drawing/2016/5/12/chartex" xmlns:cx7="http://schemas.microsoft.com/office/drawing/2016/5/13/chartex" xmlns:cx8="http://schemas.microsoft.com/office/drawing/2016/5/14/chartex" xmlns:mc="http://schemas.openxmlformats.org/markup-compatibility/2006" xmlns:aink="http://schemas.microsoft.com/office/drawing/2016/ink" xmlns:am3d="http://schemas.microsoft.com/office/drawing/2017/model3d" xmlns:o="urn:schemas-microsoft-com:office:office" xmlns:r="http://schemas.openxmlformats.org/officeDocument/2006/relationships" xmlns:m="http://schemas.openxmlformats.org/officeDocument/2006/math" xmlns:v="urn:schemas-microsoft-com:vml" xmlns:wp14="http://schemas.microsoft.com/office/word/2010/wordprocessingDrawing" xmlns:wp="http://schemas.openxmlformats.org/drawingml/2006/wordprocessingDrawing" xmlns:w10="urn:schemas-microsoft-com:office:word" xmlns:w="http://schemas.openxmlformats.org/wordprocessingml/2006/main" xmlns:w14="http://schemas.microsoft.com/office/word/2010/wordml" xmlns:w15="http://schemas.microsoft.com/office/word/2012/wordml" xmlns:w16cex="http://schemas.microsoft.com/office/word/2018/wordml/cex" xmlns:w16cid="http://schemas.microsoft.com/office/word/2016/wordml/cid" xmlns:w16="http://schemas.microsoft.com/office/word/2018/wordml" xmlns:w16se="http://schemas.microsoft.com/office/word/2015/wordml/symex" xmlns:wpg="http://schemas.microsoft.com/office/word/2010/wordprocessingGroup" xmlns:wpi="http://schemas.microsoft.com/office/word/2010/wordprocessingInk" xmlns:wne="http://schemas.microsoft.com/office/word/2006/wordml" xmlns:wps="http://schemas.microsoft.com/office/word/2010/wordprocessingShape" mc:Ignorable="w14 w15 w16se w16cid w16 w16cex wp14">
+  <w:p>
+    <w:pPr>
+      <w:pStyle w:val="Fuzeile"/>
+    </w:pPr>
   </w:p>
 </w:ftr>
 </file>
@@ -23614,6 +23645,16 @@
 </file>
 
 <file path=word/header1.xml><?xml version="1.0" encoding="utf-8"?>
+<w:hdr xmlns:wpc="http://schemas.microsoft.com/office/word/2010/wordprocessingCanvas" xmlns:cx="http://schemas.microsoft.com/office/drawing/2014/chartex" xmlns:cx1="http://schemas.microsoft.com/office/drawing/2015/9/8/chartex" xmlns:cx2="http://schemas.microsoft.com/office/drawing/2015/10/21/chartex" xmlns:cx3="http://schemas.microsoft.com/office/drawing/2016/5/9/chartex" xmlns:cx4="http://schemas.microsoft.com/office/drawing/2016/5/10/chartex" xmlns:cx5="http://schemas.microsoft.com/office/drawing/2016/5/11/chartex" xmlns:cx6="http://schemas.microsoft.com/office/drawing/2016/5/12/chartex" xmlns:cx7="http://schemas.microsoft.com/office/drawing/2016/5/13/chartex" xmlns:cx8="http://schemas.microsoft.com/office/drawing/2016/5/14/chartex" xmlns:mc="http://schemas.openxmlformats.org/markup-compatibility/2006" xmlns:aink="http://schemas.microsoft.com/office/drawing/2016/ink" xmlns:am3d="http://schemas.microsoft.com/office/drawing/2017/model3d" xmlns:o="urn:schemas-microsoft-com:office:office" xmlns:r="http://schemas.openxmlformats.org/officeDocument/2006/relationships" xmlns:m="http://schemas.openxmlformats.org/officeDocument/2006/math" xmlns:v="urn:schemas-microsoft-com:vml" xmlns:wp14="http://schemas.microsoft.com/office/word/2010/wordprocessingDrawing" xmlns:wp="http://schemas.openxmlformats.org/drawingml/2006/wordprocessingDrawing" xmlns:w10="urn:schemas-microsoft-com:office:word" xmlns:w="http://schemas.openxmlformats.org/wordprocessingml/2006/main" xmlns:w14="http://schemas.microsoft.com/office/word/2010/wordml" xmlns:w15="http://schemas.microsoft.com/office/word/2012/wordml" xmlns:w16cex="http://schemas.microsoft.com/office/word/2018/wordml/cex" xmlns:w16cid="http://schemas.microsoft.com/office/word/2016/wordml/cid" xmlns:w16="http://schemas.microsoft.com/office/word/2018/wordml" xmlns:w16se="http://schemas.microsoft.com/office/word/2015/wordml/symex" xmlns:wpg="http://schemas.microsoft.com/office/word/2010/wordprocessingGroup" xmlns:wpi="http://schemas.microsoft.com/office/word/2010/wordprocessingInk" xmlns:wne="http://schemas.microsoft.com/office/word/2006/wordml" xmlns:wps="http://schemas.microsoft.com/office/word/2010/wordprocessingShape" mc:Ignorable="w14 w15 w16se w16cid w16 w16cex wp14">
+  <w:p>
+    <w:pPr>
+      <w:pStyle w:val="Kopfzeile"/>
+    </w:pPr>
+  </w:p>
+</w:hdr>
+</file>
+
+<file path=word/header2.xml><?xml version="1.0" encoding="utf-8"?>
 <w:hdr xmlns:wpc="http://schemas.microsoft.com/office/word/2010/wordprocessingCanvas" xmlns:cx="http://schemas.microsoft.com/office/drawing/2014/chartex" xmlns:cx1="http://schemas.microsoft.com/office/drawing/2015/9/8/chartex" xmlns:cx2="http://schemas.microsoft.com/office/drawing/2015/10/21/chartex" xmlns:cx3="http://schemas.microsoft.com/office/drawing/2016/5/9/chartex" xmlns:cx4="http://schemas.microsoft.com/office/drawing/2016/5/10/chartex" xmlns:cx5="http://schemas.microsoft.com/office/drawing/2016/5/11/chartex" xmlns:cx6="http://schemas.microsoft.com/office/drawing/2016/5/12/chartex" xmlns:cx7="http://schemas.microsoft.com/office/drawing/2016/5/13/chartex" xmlns:cx8="http://schemas.microsoft.com/office/drawing/2016/5/14/chartex" xmlns:mc="http://schemas.openxmlformats.org/markup-compatibility/2006" xmlns:aink="http://schemas.microsoft.com/office/drawing/2016/ink" xmlns:am3d="http://schemas.microsoft.com/office/drawing/2017/model3d" xmlns:o="urn:schemas-microsoft-com:office:office" xmlns:r="http://schemas.openxmlformats.org/officeDocument/2006/relationships" xmlns:m="http://schemas.openxmlformats.org/officeDocument/2006/math" xmlns:v="urn:schemas-microsoft-com:vml" xmlns:wp14="http://schemas.microsoft.com/office/word/2010/wordprocessingDrawing" xmlns:wp="http://schemas.openxmlformats.org/drawingml/2006/wordprocessingDrawing" xmlns:w10="urn:schemas-microsoft-com:office:word" xmlns:w="http://schemas.openxmlformats.org/wordprocessingml/2006/main" xmlns:w14="http://schemas.microsoft.com/office/word/2010/wordml" xmlns:w15="http://schemas.microsoft.com/office/word/2012/wordml" xmlns:w16cex="http://schemas.microsoft.com/office/word/2018/wordml/cex" xmlns:w16cid="http://schemas.microsoft.com/office/word/2016/wordml/cid" xmlns:w16="http://schemas.microsoft.com/office/word/2018/wordml" xmlns:w16se="http://schemas.microsoft.com/office/word/2015/wordml/symex" xmlns:wpg="http://schemas.microsoft.com/office/word/2010/wordprocessingGroup" xmlns:wpi="http://schemas.microsoft.com/office/word/2010/wordprocessingInk" xmlns:wne="http://schemas.microsoft.com/office/word/2006/wordml" xmlns:wps="http://schemas.microsoft.com/office/word/2010/wordprocessingShape" mc:Ignorable="w14 w15 w16se w16cid w16 w16cex wp14">
   <w:tbl>
     <w:tblPr>
@@ -23797,6 +23838,16 @@
         <w:rFonts w:ascii="Arial" w:hAnsi="Arial" w:cs="Arial"/>
         <w:sz w:val="16"/>
       </w:rPr>
+    </w:pPr>
+  </w:p>
+</w:hdr>
+</file>
+
+<file path=word/header3.xml><?xml version="1.0" encoding="utf-8"?>
+<w:hdr xmlns:wpc="http://schemas.microsoft.com/office/word/2010/wordprocessingCanvas" xmlns:cx="http://schemas.microsoft.com/office/drawing/2014/chartex" xmlns:cx1="http://schemas.microsoft.com/office/drawing/2015/9/8/chartex" xmlns:cx2="http://schemas.microsoft.com/office/drawing/2015/10/21/chartex" xmlns:cx3="http://schemas.microsoft.com/office/drawing/2016/5/9/chartex" xmlns:cx4="http://schemas.microsoft.com/office/drawing/2016/5/10/chartex" xmlns:cx5="http://schemas.microsoft.com/office/drawing/2016/5/11/chartex" xmlns:cx6="http://schemas.microsoft.com/office/drawing/2016/5/12/chartex" xmlns:cx7="http://schemas.microsoft.com/office/drawing/2016/5/13/chartex" xmlns:cx8="http://schemas.microsoft.com/office/drawing/2016/5/14/chartex" xmlns:mc="http://schemas.openxmlformats.org/markup-compatibility/2006" xmlns:aink="http://schemas.microsoft.com/office/drawing/2016/ink" xmlns:am3d="http://schemas.microsoft.com/office/drawing/2017/model3d" xmlns:o="urn:schemas-microsoft-com:office:office" xmlns:r="http://schemas.openxmlformats.org/officeDocument/2006/relationships" xmlns:m="http://schemas.openxmlformats.org/officeDocument/2006/math" xmlns:v="urn:schemas-microsoft-com:vml" xmlns:wp14="http://schemas.microsoft.com/office/word/2010/wordprocessingDrawing" xmlns:wp="http://schemas.openxmlformats.org/drawingml/2006/wordprocessingDrawing" xmlns:w10="urn:schemas-microsoft-com:office:word" xmlns:w="http://schemas.openxmlformats.org/wordprocessingml/2006/main" xmlns:w14="http://schemas.microsoft.com/office/word/2010/wordml" xmlns:w15="http://schemas.microsoft.com/office/word/2012/wordml" xmlns:w16cex="http://schemas.microsoft.com/office/word/2018/wordml/cex" xmlns:w16cid="http://schemas.microsoft.com/office/word/2016/wordml/cid" xmlns:w16="http://schemas.microsoft.com/office/word/2018/wordml" xmlns:w16se="http://schemas.microsoft.com/office/word/2015/wordml/symex" xmlns:wpg="http://schemas.microsoft.com/office/word/2010/wordprocessingGroup" xmlns:wpi="http://schemas.microsoft.com/office/word/2010/wordprocessingInk" xmlns:wne="http://schemas.microsoft.com/office/word/2006/wordml" xmlns:wps="http://schemas.microsoft.com/office/word/2010/wordprocessingShape" mc:Ignorable="w14 w15 w16se w16cid w16 w16cex wp14">
+  <w:p>
+    <w:pPr>
+      <w:pStyle w:val="Kopfzeile"/>
     </w:pPr>
   </w:p>
 </w:hdr>
@@ -30130,6 +30181,19 @@
 </file>
 
 <file path=customXml/item1.xml><?xml version="1.0" encoding="utf-8"?>
+<b:Sources xmlns:b="http://schemas.openxmlformats.org/officeDocument/2006/bibliography" xmlns="http://schemas.openxmlformats.org/officeDocument/2006/bibliography" SelectedStyle="\APA.XSL" StyleName="APA"/>
+</file>
+
+<file path=customXml/item2.xml><?xml version="1.0" encoding="utf-8"?>
+<?mso-contentType ?>
+<FormTemplates xmlns="http://schemas.microsoft.com/sharepoint/v3/contenttype/forms">
+  <Display>DocumentLibraryForm</Display>
+  <Edit>DocumentLibraryForm</Edit>
+  <New>DocumentLibraryForm</New>
+</FormTemplates>
+</file>
+
+<file path=customXml/item3.xml><?xml version="1.0" encoding="utf-8"?>
 <ct:contentTypeSchema xmlns:ct="http://schemas.microsoft.com/office/2006/metadata/contentType" xmlns:ma="http://schemas.microsoft.com/office/2006/metadata/properties/metaAttributes" ct:_="" ma:_="" ma:contentTypeName="Dokument" ma:contentTypeID="0x0101008A91445496CF7245836D5B403B1B3D9D" ma:contentTypeVersion="12" ma:contentTypeDescription="Ein neues Dokument erstellen." ma:contentTypeScope="" ma:versionID="5196ab9d298bec00ec658eeb33d04f7b">
   <xsd:schema xmlns:xsd="http://www.w3.org/2001/XMLSchema" xmlns:xs="http://www.w3.org/2001/XMLSchema" xmlns:p="http://schemas.microsoft.com/office/2006/metadata/properties" xmlns:ns3="814032d5-8582-4412-9ef1-c32d0ab713c9" xmlns:ns4="315b142d-b22c-42dd-addf-9883f01299f4" targetNamespace="http://schemas.microsoft.com/office/2006/metadata/properties" ma:root="true" ma:fieldsID="3fd54ae5d4007f6aac05cd0e61ab1f7e" ns3:_="" ns4:_="">
     <xsd:import namespace="814032d5-8582-4412-9ef1-c32d0ab713c9"/>
@@ -30346,19 +30410,6 @@
 </ct:contentTypeSchema>
 </file>
 
-<file path=customXml/item2.xml><?xml version="1.0" encoding="utf-8"?>
-<?mso-contentType ?>
-<FormTemplates xmlns="http://schemas.microsoft.com/sharepoint/v3/contenttype/forms">
-  <Display>DocumentLibraryForm</Display>
-  <Edit>DocumentLibraryForm</Edit>
-  <New>DocumentLibraryForm</New>
-</FormTemplates>
-</file>
-
-<file path=customXml/item3.xml><?xml version="1.0" encoding="utf-8"?>
-<b:Sources xmlns:b="http://schemas.openxmlformats.org/officeDocument/2006/bibliography" xmlns="http://schemas.openxmlformats.org/officeDocument/2006/bibliography" SelectedStyle="\APA.XSL" StyleName="APA"/>
-</file>
-
 <file path=customXml/item4.xml><?xml version="1.0" encoding="utf-8"?>
 <b:Sources xmlns:b="http://schemas.openxmlformats.org/officeDocument/2006/bibliography" xmlns="http://schemas.openxmlformats.org/officeDocument/2006/bibliography" SelectedStyle="\APA.XSL" StyleName="APA"/>
 </file>
@@ -30378,6 +30429,22 @@
 </file>
 
 <file path=customXml/itemProps1.xml><?xml version="1.0" encoding="utf-8"?>
+<ds:datastoreItem xmlns:ds="http://schemas.openxmlformats.org/officeDocument/2006/customXml" ds:itemID="{EC951A0A-119D-2949-B562-5505862D8F16}">
+  <ds:schemaRefs>
+    <ds:schemaRef ds:uri="http://schemas.openxmlformats.org/officeDocument/2006/bibliography"/>
+  </ds:schemaRefs>
+</ds:datastoreItem>
+</file>
+
+<file path=customXml/itemProps2.xml><?xml version="1.0" encoding="utf-8"?>
+<ds:datastoreItem xmlns:ds="http://schemas.openxmlformats.org/officeDocument/2006/customXml" ds:itemID="{C25A4B22-728D-4546-8C41-88CFC9C6767F}">
+  <ds:schemaRefs>
+    <ds:schemaRef ds:uri="http://schemas.microsoft.com/sharepoint/v3/contenttype/forms"/>
+  </ds:schemaRefs>
+</ds:datastoreItem>
+</file>
+
+<file path=customXml/itemProps3.xml><?xml version="1.0" encoding="utf-8"?>
 <ds:datastoreItem xmlns:ds="http://schemas.openxmlformats.org/officeDocument/2006/customXml" ds:itemID="{1AE138E6-D560-4085-9339-84A6A473A1ED}">
   <ds:schemaRefs>
     <ds:schemaRef ds:uri="http://schemas.microsoft.com/office/2006/metadata/contentType"/>
@@ -30396,24 +30463,8 @@
 </ds:datastoreItem>
 </file>
 
-<file path=customXml/itemProps2.xml><?xml version="1.0" encoding="utf-8"?>
-<ds:datastoreItem xmlns:ds="http://schemas.openxmlformats.org/officeDocument/2006/customXml" ds:itemID="{C25A4B22-728D-4546-8C41-88CFC9C6767F}">
-  <ds:schemaRefs>
-    <ds:schemaRef ds:uri="http://schemas.microsoft.com/sharepoint/v3/contenttype/forms"/>
-  </ds:schemaRefs>
-</ds:datastoreItem>
-</file>
-
-<file path=customXml/itemProps3.xml><?xml version="1.0" encoding="utf-8"?>
-<ds:datastoreItem xmlns:ds="http://schemas.openxmlformats.org/officeDocument/2006/customXml" ds:itemID="{80BAD927-2F5B-4126-BC95-42E937ADF65C}">
-  <ds:schemaRefs>
-    <ds:schemaRef ds:uri="http://schemas.openxmlformats.org/officeDocument/2006/bibliography"/>
-  </ds:schemaRefs>
-</ds:datastoreItem>
-</file>
-
 <file path=customXml/itemProps4.xml><?xml version="1.0" encoding="utf-8"?>
-<ds:datastoreItem xmlns:ds="http://schemas.openxmlformats.org/officeDocument/2006/customXml" ds:itemID="{B49A5441-9F8E-4A71-A095-26AD66033B56}">
+<ds:datastoreItem xmlns:ds="http://schemas.openxmlformats.org/officeDocument/2006/customXml" ds:itemID="{3439464D-571B-434D-A0E0-318332B5C7E3}">
   <ds:schemaRefs>
     <ds:schemaRef ds:uri="http://schemas.openxmlformats.org/officeDocument/2006/bibliography"/>
   </ds:schemaRefs>
@@ -30430,7 +30481,7 @@
 </file>
 
 <file path=customXml/itemProps6.xml><?xml version="1.0" encoding="utf-8"?>
-<ds:datastoreItem xmlns:ds="http://schemas.openxmlformats.org/officeDocument/2006/customXml" ds:itemID="{3439464D-571B-434D-A0E0-318332B5C7E3}">
+<ds:datastoreItem xmlns:ds="http://schemas.openxmlformats.org/officeDocument/2006/customXml" ds:itemID="{B49A5441-9F8E-4A71-A095-26AD66033B56}">
   <ds:schemaRefs>
     <ds:schemaRef ds:uri="http://schemas.openxmlformats.org/officeDocument/2006/bibliography"/>
   </ds:schemaRefs>
@@ -30438,7 +30489,7 @@
 </file>
 
 <file path=customXml/itemProps7.xml><?xml version="1.0" encoding="utf-8"?>
-<ds:datastoreItem xmlns:ds="http://schemas.openxmlformats.org/officeDocument/2006/customXml" ds:itemID="{EC951A0A-119D-2949-B562-5505862D8F16}">
+<ds:datastoreItem xmlns:ds="http://schemas.openxmlformats.org/officeDocument/2006/customXml" ds:itemID="{CD811866-4571-F542-BEA7-267E9A0A65ED}">
   <ds:schemaRefs>
     <ds:schemaRef ds:uri="http://schemas.openxmlformats.org/officeDocument/2006/bibliography"/>
   </ds:schemaRefs>

</xml_diff>